<commit_message>
vault backup: 2023-10-20 20:37:30
</commit_message>
<xml_diff>
--- a/Vakken/Journalistieke en Redactionele Vaardigheden/Interview/Feedback folder/v1/V2_Interview Vincent Icke Artikel.docx
+++ b/Vakken/Journalistieke en Redactionele Vaardigheden/Interview/Feedback folder/v1/V2_Interview Vincent Icke Artikel.docx
@@ -566,16 +566,7 @@
           <w:szCs w:val="24"/>
           <w:lang w:val="nl-NL" w:eastAsia="en-NL"/>
         </w:rPr>
-        <w:t xml:space="preserve">.” Kijk maar naar het ISS </w:t>
-      </w:r>
-      <w:r>
-        <w:rPr>
-          <w:rFonts w:ascii="Simplistic Sans" w:eastAsia="Times New Roman" w:hAnsi="Simplistic Sans" w:cs="Times New Roman"/>
-          <w:sz w:val="24"/>
-          <w:szCs w:val="24"/>
-          <w:lang w:val="nl-NL" w:eastAsia="en-NL"/>
-        </w:rPr>
-        <w:t>(</w:t>
+        <w:t>.” Kijk maar naar het ISS (</w:t>
       </w:r>
       <w:hyperlink r:id="rId11" w:tgtFrame="_blank" w:history="1">
         <w:r>
@@ -597,16 +588,7 @@
           <w:szCs w:val="24"/>
           <w:lang w:val="nl-NL" w:eastAsia="en-NL"/>
         </w:rPr>
-        <w:t>)</w:t>
-      </w:r>
-      <w:r>
-        <w:rPr>
-          <w:rFonts w:ascii="Simplistic Sans" w:eastAsia="Times New Roman" w:hAnsi="Simplistic Sans" w:cs="Times New Roman"/>
-          <w:sz w:val="24"/>
-          <w:szCs w:val="24"/>
-          <w:lang w:val="nl-NL" w:eastAsia="en-NL"/>
-        </w:rPr>
-        <w:t>, vertelt Icke</w:t>
+        <w:t>), vertelt Icke</w:t>
       </w:r>
       <w:commentRangeStart w:id="5"/>
       <w:commentRangeEnd w:id="5"/>

</xml_diff>

<commit_message>
vault backup: 2023-10-20 20:47:30
</commit_message>
<xml_diff>
--- a/Vakken/Journalistieke en Redactionele Vaardigheden/Interview/Feedback folder/v1/V2_Interview Vincent Icke Artikel.docx
+++ b/Vakken/Journalistieke en Redactionele Vaardigheden/Interview/Feedback folder/v1/V2_Interview Vincent Icke Artikel.docx
@@ -104,6 +104,17 @@
           <w:lang w:eastAsia="en-US"/>
         </w:rPr>
         <w:commentReference w:id="0"/>
+      </w:r>
+      <w:r>
+        <w:rPr>
+          <w:rFonts w:ascii="Simplistic Sans" w:hAnsi="Simplistic Sans"/>
+          <w:b w:val="0"/>
+          <w:bCs w:val="0"/>
+          <w:sz w:val="36"/>
+          <w:szCs w:val="36"/>
+          <w:lang w:val="nl-NL"/>
+        </w:rPr>
+        <w:t xml:space="preserve"> (quote in titel verwerken)</w:t>
       </w:r>
     </w:p>
     <w:p>

</xml_diff>

<commit_message>
vault backup: 2023-10-20 22:17:31
</commit_message>
<xml_diff>
--- a/Vakken/Journalistieke en Redactionele Vaardigheden/Interview/Feedback folder/v1/V2_Interview Vincent Icke Artikel.docx
+++ b/Vakken/Journalistieke en Redactionele Vaardigheden/Interview/Feedback folder/v1/V2_Interview Vincent Icke Artikel.docx
@@ -493,11 +493,13 @@
         <w:pStyle w:val="Heading2"/>
         <w:rPr>
           <w:rFonts w:ascii="Simplistic Sans" w:hAnsi="Simplistic Sans"/>
+          <w:b w:val="0"/>
+          <w:bCs w:val="0"/>
           <w:sz w:val="27"/>
           <w:szCs w:val="27"/>
-          <w:lang w:val="nl-NL"/>
-        </w:rPr>
-      </w:pPr>
+        </w:rPr>
+      </w:pPr>
+      <w:commentRangeStart w:id="4"/>
       <w:r>
         <w:rPr>
           <w:rFonts w:ascii="Simplistic Sans" w:hAnsi="Simplistic Sans"/>
@@ -506,28 +508,6 @@
           <w:lang w:val="nl-NL"/>
         </w:rPr>
         <w:lastRenderedPageBreak/>
-        <w:t>MARE – krant – wetenschap</w:t>
-      </w:r>
-    </w:p>
-    <w:p>
-      <w:pPr>
-        <w:pStyle w:val="Heading2"/>
-        <w:rPr>
-          <w:rFonts w:ascii="Simplistic Sans" w:hAnsi="Simplistic Sans"/>
-          <w:b w:val="0"/>
-          <w:bCs w:val="0"/>
-          <w:sz w:val="27"/>
-          <w:szCs w:val="27"/>
-        </w:rPr>
-      </w:pPr>
-      <w:commentRangeStart w:id="4"/>
-      <w:r>
-        <w:rPr>
-          <w:rFonts w:ascii="Simplistic Sans" w:hAnsi="Simplistic Sans"/>
-          <w:sz w:val="27"/>
-          <w:szCs w:val="27"/>
-          <w:lang w:val="nl-NL"/>
-        </w:rPr>
         <w:t>Ruimte als vriend in Ickes ruimteschip</w:t>
       </w:r>
       <w:commentRangeEnd w:id="4"/>

</xml_diff>

<commit_message>
vault backup: 2023-10-20 23:57:31
</commit_message>
<xml_diff>
--- a/Vakken/Journalistieke en Redactionele Vaardigheden/Interview/Feedback folder/v1/V2_Interview Vincent Icke Artikel.docx
+++ b/Vakken/Journalistieke en Redactionele Vaardigheden/Interview/Feedback folder/v1/V2_Interview Vincent Icke Artikel.docx
@@ -2073,6 +2073,35 @@
         </w:rPr>
         <w:t>”</w:t>
       </w:r>
+    </w:p>
+    <w:p>
+      <w:pPr>
+        <w:rPr>
+          <w:rFonts w:ascii="Simplistic Sans" w:eastAsia="Times New Roman" w:hAnsi="Simplistic Sans" w:cs="Times New Roman"/>
+          <w:sz w:val="24"/>
+          <w:szCs w:val="24"/>
+          <w:lang w:val="nl-NL" w:eastAsia="en-NL"/>
+        </w:rPr>
+      </w:pPr>
+      <w:r>
+        <w:rPr>
+          <w:rFonts w:ascii="Simplistic Sans" w:eastAsia="Times New Roman" w:hAnsi="Simplistic Sans" w:cs="Times New Roman"/>
+          <w:sz w:val="24"/>
+          <w:szCs w:val="24"/>
+          <w:lang w:val="nl-NL" w:eastAsia="en-NL"/>
+        </w:rPr>
+        <w:t>Kortom, mijn hypothese was dat het heelal bestaat dat sorry dat de structuur van het heelal te beschrijven is door een soort van Belle structuur waarbij die bellen iets sneller uitdijen dan het gemiddelde heelal. Rijd dan krijg je een soort schuim structuur. Nou, je weet hoe dat gaat met zeepbellen. Zeepbellen bestaat uit platte stukjes, zeep Vlies en die platte stukjes zeep Vlies. Die komen bij elkaar en die vormen dan een soort lijn, maar die lijnen bij elkaar komen krijg je een knooppunt, dus je krijgt lege ruimtes wanden, slierten en knooppunten, 4 elementen dus 4 4 stukjes structuur die het hele onderschrijf. Ja In de vorm van een soort van schuim, structuur of spons structuur. Nou, dat kan je op de achterkant van een postzegel opschrijven en dat bleek inderdaad te kloppen. Als je nu kijkt naar de grootschalige berekeningen die je gedaan worden. Dus Mensen die maandenlang supercomputers Laten stampen om dit soort dingen uit te rekenen, dan zie je precies die Belle structuur en daar ben ik heel blij.</w:t>
+      </w:r>
+    </w:p>
+    <w:p>
+      <w:pPr>
+        <w:rPr>
+          <w:rFonts w:ascii="Simplistic Sans" w:eastAsia="Times New Roman" w:hAnsi="Simplistic Sans" w:cs="Times New Roman"/>
+          <w:sz w:val="24"/>
+          <w:szCs w:val="24"/>
+          <w:lang w:val="nl-NL" w:eastAsia="en-NL"/>
+        </w:rPr>
+      </w:pPr>
     </w:p>
     <w:p>
       <w:pPr>

</xml_diff>